<commit_message>
Minor edit to writeup
</commit_message>
<xml_diff>
--- a/Blackwood_writeup.docx
+++ b/Blackwood_writeup.docx
@@ -16,7 +16,7 @@
           <w:b/>
           <w:bCs/>
         </w:rPr>
-        <w:t xml:space="preserve">The method of instrumental variables as a benchmark for fMRI </w:t>
+        <w:t>Evaluating</w:t>
       </w:r>
       <w:r>
         <w:rPr>
@@ -24,7 +24,7 @@
           <w:b/>
           <w:bCs/>
         </w:rPr>
-        <w:t xml:space="preserve">connectivity </w:t>
+        <w:t xml:space="preserve"> instrumental variabl</w:t>
       </w:r>
       <w:r>
         <w:rPr>
@@ -32,172 +32,206 @@
           <w:b/>
           <w:bCs/>
         </w:rPr>
-        <w:t>analysis</w:t>
-      </w:r>
-    </w:p>
-    <w:p>
-      <w:pPr>
-        <w:rPr>
-          <w:rFonts w:asciiTheme="majorHAnsi" w:hAnsiTheme="majorHAnsi" w:cstheme="majorHAnsi"/>
-        </w:rPr>
-      </w:pPr>
-      <w:r>
-        <w:rPr>
-          <w:rFonts w:asciiTheme="majorHAnsi" w:hAnsiTheme="majorHAnsi" w:cstheme="majorHAnsi"/>
-        </w:rPr>
-        <w:t>Rotation advisor: Konrad Kording</w:t>
-      </w:r>
-    </w:p>
-    <w:p>
-      <w:pPr>
-        <w:rPr>
-          <w:rFonts w:asciiTheme="majorHAnsi" w:hAnsiTheme="majorHAnsi" w:cstheme="majorHAnsi"/>
-        </w:rPr>
-      </w:pPr>
-      <w:r>
-        <w:rPr>
-          <w:rFonts w:asciiTheme="majorHAnsi" w:hAnsiTheme="majorHAnsi" w:cstheme="majorHAnsi"/>
-        </w:rPr>
-        <w:t>Ethan Blackwood</w:t>
-      </w:r>
-    </w:p>
-    <w:p>
-      <w:pPr>
-        <w:rPr>
-          <w:rFonts w:asciiTheme="majorHAnsi" w:hAnsiTheme="majorHAnsi" w:cstheme="majorHAnsi"/>
-        </w:rPr>
-      </w:pPr>
-      <w:r>
-        <w:rPr>
-          <w:rFonts w:asciiTheme="majorHAnsi" w:hAnsiTheme="majorHAnsi" w:cstheme="majorHAnsi"/>
-        </w:rPr>
-        <w:t>Fall 2019</w:t>
-      </w:r>
-    </w:p>
-    <w:p>
-      <w:pPr>
-        <w:rPr>
-          <w:rFonts w:asciiTheme="majorHAnsi" w:hAnsiTheme="majorHAnsi" w:cstheme="majorHAnsi"/>
-        </w:rPr>
-      </w:pPr>
-    </w:p>
-    <w:p>
-      <w:pPr>
+        <w:t xml:space="preserve">e methods </w:t>
+      </w:r>
+      <w:r>
         <w:rPr>
           <w:rFonts w:asciiTheme="majorHAnsi" w:hAnsiTheme="majorHAnsi" w:cstheme="majorHAnsi"/>
           <w:b/>
           <w:bCs/>
         </w:rPr>
-      </w:pPr>
+        <w:t>as a</w:t>
+      </w:r>
+      <w:bookmarkStart w:id="0" w:name="_GoBack"/>
+      <w:bookmarkEnd w:id="0"/>
       <w:r>
         <w:rPr>
           <w:rFonts w:asciiTheme="majorHAnsi" w:hAnsiTheme="majorHAnsi" w:cstheme="majorHAnsi"/>
           <w:b/>
           <w:bCs/>
         </w:rPr>
-        <w:t>Question</w:t>
-      </w:r>
-    </w:p>
-    <w:p>
-      <w:pPr>
-        <w:rPr>
-          <w:rFonts w:asciiTheme="majorHAnsi" w:hAnsiTheme="majorHAnsi" w:cstheme="majorHAnsi"/>
-        </w:rPr>
-      </w:pPr>
-      <w:r>
-        <w:rPr>
-          <w:rFonts w:asciiTheme="majorHAnsi" w:hAnsiTheme="majorHAnsi" w:cstheme="majorHAnsi"/>
-        </w:rPr>
-        <w:t xml:space="preserve">Instrumental variable analysis is a way to avoid confounding in estimates of causality between observed variables when an experimental manipulation is infeasible. Could this </w:t>
-      </w:r>
-      <w:r>
-        <w:rPr>
-          <w:rFonts w:asciiTheme="majorHAnsi" w:hAnsiTheme="majorHAnsi" w:cstheme="majorHAnsi"/>
-        </w:rPr>
-        <w:t>method</w:t>
-      </w:r>
-      <w:r>
-        <w:rPr>
-          <w:rFonts w:asciiTheme="majorHAnsi" w:hAnsiTheme="majorHAnsi" w:cstheme="majorHAnsi"/>
-        </w:rPr>
-        <w:t xml:space="preserve"> improve the </w:t>
-      </w:r>
-      <w:r>
-        <w:rPr>
-          <w:rFonts w:asciiTheme="majorHAnsi" w:hAnsiTheme="majorHAnsi" w:cstheme="majorHAnsi"/>
-        </w:rPr>
-        <w:t xml:space="preserve">accuracy </w:t>
-      </w:r>
-      <w:r>
-        <w:rPr>
-          <w:rFonts w:asciiTheme="majorHAnsi" w:hAnsiTheme="majorHAnsi" w:cstheme="majorHAnsi"/>
-        </w:rPr>
-        <w:t>of</w:t>
-      </w:r>
-      <w:r>
-        <w:rPr>
-          <w:rFonts w:asciiTheme="majorHAnsi" w:hAnsiTheme="majorHAnsi" w:cstheme="majorHAnsi"/>
-        </w:rPr>
-        <w:t xml:space="preserve"> regional</w:t>
-      </w:r>
-      <w:r>
-        <w:rPr>
-          <w:rFonts w:asciiTheme="majorHAnsi" w:hAnsiTheme="majorHAnsi" w:cstheme="majorHAnsi"/>
-        </w:rPr>
-        <w:t xml:space="preserve"> functional connectivity estimates in </w:t>
-      </w:r>
-      <w:r>
-        <w:rPr>
-          <w:rFonts w:asciiTheme="majorHAnsi" w:hAnsiTheme="majorHAnsi" w:cstheme="majorHAnsi"/>
-        </w:rPr>
-        <w:t xml:space="preserve">resting-state </w:t>
-      </w:r>
-      <w:r>
-        <w:rPr>
-          <w:rFonts w:asciiTheme="majorHAnsi" w:hAnsiTheme="majorHAnsi" w:cstheme="majorHAnsi"/>
-        </w:rPr>
-        <w:t>functional magnetic resonance imaging (</w:t>
-      </w:r>
-      <w:r>
-        <w:rPr>
-          <w:rFonts w:asciiTheme="majorHAnsi" w:hAnsiTheme="majorHAnsi" w:cstheme="majorHAnsi"/>
-        </w:rPr>
-        <w:t>fMRI</w:t>
-      </w:r>
-      <w:r>
-        <w:rPr>
-          <w:rFonts w:asciiTheme="majorHAnsi" w:hAnsiTheme="majorHAnsi" w:cstheme="majorHAnsi"/>
-        </w:rPr>
-        <w:t>)</w:t>
-      </w:r>
-      <w:r>
-        <w:rPr>
-          <w:rFonts w:asciiTheme="majorHAnsi" w:hAnsiTheme="majorHAnsi" w:cstheme="majorHAnsi"/>
-        </w:rPr>
-        <w:t>?</w:t>
-      </w:r>
-    </w:p>
-    <w:p>
-      <w:pPr>
-        <w:rPr>
-          <w:rFonts w:asciiTheme="majorHAnsi" w:hAnsiTheme="majorHAnsi" w:cstheme="majorHAnsi"/>
-        </w:rPr>
-      </w:pPr>
-    </w:p>
-    <w:p>
-      <w:pPr>
+        <w:t xml:space="preserve"> benchmark for fMRI </w:t>
+      </w:r>
+      <w:r>
         <w:rPr>
           <w:rFonts w:asciiTheme="majorHAnsi" w:hAnsiTheme="majorHAnsi" w:cstheme="majorHAnsi"/>
           <w:b/>
           <w:bCs/>
         </w:rPr>
-      </w:pPr>
+        <w:t xml:space="preserve">connectivity </w:t>
+      </w:r>
       <w:r>
         <w:rPr>
           <w:rFonts w:asciiTheme="majorHAnsi" w:hAnsiTheme="majorHAnsi" w:cstheme="majorHAnsi"/>
           <w:b/>
           <w:bCs/>
         </w:rPr>
+        <w:t>analysis</w:t>
+      </w:r>
+    </w:p>
+    <w:p>
+      <w:pPr>
+        <w:rPr>
+          <w:rFonts w:asciiTheme="majorHAnsi" w:hAnsiTheme="majorHAnsi" w:cstheme="majorHAnsi"/>
+        </w:rPr>
+      </w:pPr>
+      <w:r>
+        <w:rPr>
+          <w:rFonts w:asciiTheme="majorHAnsi" w:hAnsiTheme="majorHAnsi" w:cstheme="majorHAnsi"/>
+        </w:rPr>
+        <w:t>Rotation advisor: Konrad Kording</w:t>
+      </w:r>
+    </w:p>
+    <w:p>
+      <w:pPr>
+        <w:rPr>
+          <w:rFonts w:asciiTheme="majorHAnsi" w:hAnsiTheme="majorHAnsi" w:cstheme="majorHAnsi"/>
+        </w:rPr>
+      </w:pPr>
+      <w:r>
+        <w:rPr>
+          <w:rFonts w:asciiTheme="majorHAnsi" w:hAnsiTheme="majorHAnsi" w:cstheme="majorHAnsi"/>
+        </w:rPr>
+        <w:t>Ethan Blackwood</w:t>
+      </w:r>
+    </w:p>
+    <w:p>
+      <w:pPr>
+        <w:rPr>
+          <w:rFonts w:asciiTheme="majorHAnsi" w:hAnsiTheme="majorHAnsi" w:cstheme="majorHAnsi"/>
+        </w:rPr>
+      </w:pPr>
+      <w:r>
+        <w:rPr>
+          <w:rFonts w:asciiTheme="majorHAnsi" w:hAnsiTheme="majorHAnsi" w:cstheme="majorHAnsi"/>
+        </w:rPr>
+        <w:t>Fall 2019</w:t>
+      </w:r>
+    </w:p>
+    <w:p>
+      <w:pPr>
+        <w:rPr>
+          <w:rFonts w:asciiTheme="majorHAnsi" w:hAnsiTheme="majorHAnsi" w:cstheme="majorHAnsi"/>
+        </w:rPr>
+      </w:pPr>
+    </w:p>
+    <w:p>
+      <w:pPr>
+        <w:rPr>
+          <w:rFonts w:asciiTheme="majorHAnsi" w:hAnsiTheme="majorHAnsi" w:cstheme="majorHAnsi"/>
+          <w:b/>
+          <w:bCs/>
+        </w:rPr>
+      </w:pPr>
+      <w:r>
+        <w:rPr>
+          <w:rFonts w:asciiTheme="majorHAnsi" w:hAnsiTheme="majorHAnsi" w:cstheme="majorHAnsi"/>
+          <w:b/>
+          <w:bCs/>
+        </w:rPr>
+        <w:t>Question</w:t>
+      </w:r>
+    </w:p>
+    <w:p>
+      <w:pPr>
+        <w:rPr>
+          <w:rFonts w:asciiTheme="majorHAnsi" w:hAnsiTheme="majorHAnsi" w:cstheme="majorHAnsi"/>
+        </w:rPr>
+      </w:pPr>
+      <w:r>
+        <w:rPr>
+          <w:rFonts w:asciiTheme="majorHAnsi" w:hAnsiTheme="majorHAnsi" w:cstheme="majorHAnsi"/>
+        </w:rPr>
+        <w:t xml:space="preserve">Instrumental variable analysis is a way to avoid confounding in estimates of causality between observed variables when an experimental manipulation is infeasible. Could this </w:t>
+      </w:r>
+      <w:r>
+        <w:rPr>
+          <w:rFonts w:asciiTheme="majorHAnsi" w:hAnsiTheme="majorHAnsi" w:cstheme="majorHAnsi"/>
+        </w:rPr>
+        <w:t>method</w:t>
+      </w:r>
+      <w:r>
+        <w:rPr>
+          <w:rFonts w:asciiTheme="majorHAnsi" w:hAnsiTheme="majorHAnsi" w:cstheme="majorHAnsi"/>
+        </w:rPr>
+        <w:t xml:space="preserve"> improve the </w:t>
+      </w:r>
+      <w:r>
+        <w:rPr>
+          <w:rFonts w:asciiTheme="majorHAnsi" w:hAnsiTheme="majorHAnsi" w:cstheme="majorHAnsi"/>
+        </w:rPr>
+        <w:t xml:space="preserve">accuracy </w:t>
+      </w:r>
+      <w:r>
+        <w:rPr>
+          <w:rFonts w:asciiTheme="majorHAnsi" w:hAnsiTheme="majorHAnsi" w:cstheme="majorHAnsi"/>
+        </w:rPr>
+        <w:t>of</w:t>
+      </w:r>
+      <w:r>
+        <w:rPr>
+          <w:rFonts w:asciiTheme="majorHAnsi" w:hAnsiTheme="majorHAnsi" w:cstheme="majorHAnsi"/>
+        </w:rPr>
+        <w:t xml:space="preserve"> regional</w:t>
+      </w:r>
+      <w:r>
+        <w:rPr>
+          <w:rFonts w:asciiTheme="majorHAnsi" w:hAnsiTheme="majorHAnsi" w:cstheme="majorHAnsi"/>
+        </w:rPr>
+        <w:t xml:space="preserve"> functional connectivity estimates in </w:t>
+      </w:r>
+      <w:r>
+        <w:rPr>
+          <w:rFonts w:asciiTheme="majorHAnsi" w:hAnsiTheme="majorHAnsi" w:cstheme="majorHAnsi"/>
+        </w:rPr>
+        <w:t xml:space="preserve">resting-state </w:t>
+      </w:r>
+      <w:r>
+        <w:rPr>
+          <w:rFonts w:asciiTheme="majorHAnsi" w:hAnsiTheme="majorHAnsi" w:cstheme="majorHAnsi"/>
+        </w:rPr>
+        <w:t>functional magnetic resonance imaging (</w:t>
+      </w:r>
+      <w:r>
+        <w:rPr>
+          <w:rFonts w:asciiTheme="majorHAnsi" w:hAnsiTheme="majorHAnsi" w:cstheme="majorHAnsi"/>
+        </w:rPr>
+        <w:t>fMRI</w:t>
+      </w:r>
+      <w:r>
+        <w:rPr>
+          <w:rFonts w:asciiTheme="majorHAnsi" w:hAnsiTheme="majorHAnsi" w:cstheme="majorHAnsi"/>
+        </w:rPr>
+        <w:t>)</w:t>
+      </w:r>
+      <w:r>
+        <w:rPr>
+          <w:rFonts w:asciiTheme="majorHAnsi" w:hAnsiTheme="majorHAnsi" w:cstheme="majorHAnsi"/>
+        </w:rPr>
+        <w:t>?</w:t>
+      </w:r>
+    </w:p>
+    <w:p>
+      <w:pPr>
+        <w:rPr>
+          <w:rFonts w:asciiTheme="majorHAnsi" w:hAnsiTheme="majorHAnsi" w:cstheme="majorHAnsi"/>
+        </w:rPr>
+      </w:pPr>
+    </w:p>
+    <w:p>
+      <w:pPr>
+        <w:rPr>
+          <w:rFonts w:asciiTheme="majorHAnsi" w:hAnsiTheme="majorHAnsi" w:cstheme="majorHAnsi"/>
+          <w:b/>
+          <w:bCs/>
+        </w:rPr>
+      </w:pPr>
+      <w:r>
+        <w:rPr>
+          <w:rFonts w:asciiTheme="majorHAnsi" w:hAnsiTheme="majorHAnsi" w:cstheme="majorHAnsi"/>
+          <w:b/>
+          <w:bCs/>
+        </w:rPr>
         <w:t>Background</w:t>
       </w:r>
     </w:p>
@@ -235,37 +269,7 @@
         <w:rPr>
           <w:rFonts w:asciiTheme="majorHAnsi" w:hAnsiTheme="majorHAnsi" w:cstheme="majorHAnsi"/>
         </w:rPr>
-        <w:t xml:space="preserve">but is now more widely used </w:t>
-      </w:r>
-      <w:r>
-        <w:rPr>
-          <w:rFonts w:asciiTheme="majorHAnsi" w:hAnsiTheme="majorHAnsi" w:cstheme="majorHAnsi"/>
-        </w:rPr>
-        <w:t xml:space="preserve">to infer </w:t>
-      </w:r>
-      <w:r>
-        <w:rPr>
-          <w:rFonts w:asciiTheme="majorHAnsi" w:hAnsiTheme="majorHAnsi" w:cstheme="majorHAnsi"/>
-        </w:rPr>
-        <w:t xml:space="preserve">information about </w:t>
-      </w:r>
-      <w:r>
-        <w:rPr>
-          <w:rFonts w:asciiTheme="majorHAnsi" w:hAnsiTheme="majorHAnsi" w:cstheme="majorHAnsi"/>
-        </w:rPr>
-        <w:t>causal</w:t>
-      </w:r>
-      <w:r>
-        <w:rPr>
-          <w:rFonts w:asciiTheme="majorHAnsi" w:hAnsiTheme="majorHAnsi" w:cstheme="majorHAnsi"/>
-        </w:rPr>
-        <w:t>ity</w:t>
-      </w:r>
-      <w:r>
-        <w:rPr>
-          <w:rFonts w:asciiTheme="majorHAnsi" w:hAnsiTheme="majorHAnsi" w:cstheme="majorHAnsi"/>
-        </w:rPr>
-        <w:t xml:space="preserve"> from observational data</w:t>
+        <w:t>but is now more widely used to infer information about causality from observational data</w:t>
       </w:r>
       <w:r>
         <w:rPr>
@@ -409,19 +413,7 @@
         <w:rPr>
           <w:rFonts w:asciiTheme="majorHAnsi" w:hAnsiTheme="majorHAnsi" w:cstheme="majorHAnsi"/>
         </w:rPr>
-        <w:t>W</w:t>
-      </w:r>
-      <w:r>
-        <w:rPr>
-          <w:rFonts w:asciiTheme="majorHAnsi" w:hAnsiTheme="majorHAnsi" w:cstheme="majorHAnsi"/>
-        </w:rPr>
-        <w:t>hen X is held constant</w:t>
-      </w:r>
-      <w:r>
-        <w:rPr>
-          <w:rFonts w:asciiTheme="majorHAnsi" w:hAnsiTheme="majorHAnsi" w:cstheme="majorHAnsi"/>
-        </w:rPr>
-        <w:t xml:space="preserve">, </w:t>
+        <w:t xml:space="preserve">When X is held constant, </w:t>
       </w:r>
       <w:r>
         <w:rPr>
@@ -657,13 +649,7 @@
         <w:rPr>
           <w:rFonts w:asciiTheme="majorHAnsi" w:hAnsiTheme="majorHAnsi" w:cstheme="majorHAnsi"/>
         </w:rPr>
-        <w:t xml:space="preserve"> </w:t>
-      </w:r>
-      <w:r>
-        <w:rPr>
-          <w:rFonts w:asciiTheme="majorHAnsi" w:hAnsiTheme="majorHAnsi" w:cstheme="majorHAnsi"/>
-        </w:rPr>
-        <w:t>formally</w:t>
+        <w:t xml:space="preserve"> formally</w:t>
       </w:r>
       <w:r>
         <w:rPr>
@@ -982,15 +968,7 @@
         <w:rPr>
           <w:rFonts w:asciiTheme="majorHAnsi" w:hAnsiTheme="majorHAnsi" w:cstheme="majorHAnsi"/>
         </w:rPr>
-        <w:t xml:space="preserve"> from the uniform random distribution over the range [</w:t>
-      </w:r>
-      <w:bookmarkStart w:id="0" w:name="_GoBack"/>
-      <w:bookmarkEnd w:id="0"/>
-      <w:r>
-        <w:rPr>
-          <w:rFonts w:asciiTheme="majorHAnsi" w:hAnsiTheme="majorHAnsi" w:cstheme="majorHAnsi"/>
-        </w:rPr>
-        <w:t>-0.5, 0.5)</w:t>
+        <w:t xml:space="preserve"> from the uniform random distribution over the range [-0.5, 0.5)</w:t>
       </w:r>
       <w:r>
         <w:rPr>
@@ -1277,13 +1255,7 @@
                 <w:rPr>
                   <w:rFonts w:ascii="Cambria Math" w:hAnsi="Cambria Math" w:cstheme="majorHAnsi"/>
                 </w:rPr>
-                <m:t>t</m:t>
-              </m:r>
-              <m:r>
-                <w:rPr>
-                  <w:rFonts w:ascii="Cambria Math" w:hAnsi="Cambria Math" w:cstheme="majorHAnsi"/>
-                </w:rPr>
-                <m:t>-1</m:t>
+                <m:t>t-1</m:t>
               </m:r>
             </m:sub>
           </m:sSub>
@@ -1377,16 +1349,7 @@
           <w:rPr>
             <w:rFonts w:ascii="Cambria Math" w:hAnsi="Cambria Math" w:cstheme="majorHAnsi"/>
           </w:rPr>
-          <m:t>ϵ</m:t>
-        </m:r>
-        <m:r>
-          <m:rPr>
-            <m:sty m:val="p"/>
-          </m:rPr>
-          <w:rPr>
-            <w:rFonts w:ascii="Cambria Math" w:hAnsi="Cambria Math" w:cstheme="majorHAnsi"/>
-          </w:rPr>
-          <m:t xml:space="preserve"> </m:t>
+          <m:t xml:space="preserve">ϵ </m:t>
         </m:r>
         <m:r>
           <m:rPr>
@@ -1494,13 +1457,7 @@
               <w:rPr>
                 <w:rFonts w:ascii="Cambria Math" w:eastAsiaTheme="minorEastAsia" w:hAnsi="Cambria Math" w:cstheme="majorHAnsi"/>
               </w:rPr>
-              <m:t>i,t</m:t>
-            </m:r>
-            <m:r>
-              <w:rPr>
-                <w:rFonts w:ascii="Cambria Math" w:eastAsiaTheme="minorEastAsia" w:hAnsi="Cambria Math" w:cstheme="majorHAnsi"/>
-              </w:rPr>
-              <m:t xml:space="preserve"> </m:t>
+              <m:t xml:space="preserve">i,t </m:t>
             </m:r>
           </m:sub>
         </m:sSub>
@@ -1856,6 +1813,9 @@
           </m:sSubPr>
           <m:e>
             <m:r>
+              <m:rPr>
+                <m:sty m:val="p"/>
+              </m:rPr>
               <w:rPr>
                 <w:rFonts w:ascii="Cambria Math" w:hAnsi="Cambria Math" w:cstheme="majorHAnsi"/>
               </w:rPr>
@@ -2015,13 +1975,7 @@
         <w:rPr>
           <w:rFonts w:asciiTheme="majorHAnsi" w:eastAsiaTheme="minorEastAsia" w:hAnsiTheme="majorHAnsi" w:cstheme="majorHAnsi"/>
         </w:rPr>
-        <w:t xml:space="preserve"> </w:t>
-      </w:r>
-      <w:r>
-        <w:rPr>
-          <w:rFonts w:asciiTheme="majorHAnsi" w:eastAsiaTheme="minorEastAsia" w:hAnsiTheme="majorHAnsi" w:cstheme="majorHAnsi"/>
-        </w:rPr>
-        <w:t xml:space="preserve">to estimate the effect of </w:t>
+        <w:t xml:space="preserve"> to estimate the effect of </w:t>
       </w:r>
       <m:oMath>
         <m:sSub>
@@ -2139,13 +2093,7 @@
               <w:rPr>
                 <w:rFonts w:ascii="Cambria Math" w:eastAsiaTheme="minorEastAsia" w:hAnsi="Cambria Math" w:cstheme="majorHAnsi"/>
               </w:rPr>
-              <m:t>i</m:t>
-            </m:r>
-            <m:r>
-              <w:rPr>
-                <w:rFonts w:ascii="Cambria Math" w:eastAsiaTheme="minorEastAsia" w:hAnsi="Cambria Math" w:cstheme="majorHAnsi"/>
-              </w:rPr>
-              <m:t>,t</m:t>
+              <m:t>i,t</m:t>
             </m:r>
           </m:sub>
         </m:sSub>
@@ -2186,13 +2134,7 @@
               <w:rPr>
                 <w:rFonts w:ascii="Cambria Math" w:eastAsiaTheme="minorEastAsia" w:hAnsi="Cambria Math" w:cstheme="majorHAnsi"/>
               </w:rPr>
-              <m:t>i,t</m:t>
-            </m:r>
-            <m:r>
-              <w:rPr>
-                <w:rFonts w:ascii="Cambria Math" w:eastAsiaTheme="minorEastAsia" w:hAnsi="Cambria Math" w:cstheme="majorHAnsi"/>
-              </w:rPr>
-              <m:t xml:space="preserve"> </m:t>
+              <m:t xml:space="preserve">i,t </m:t>
             </m:r>
           </m:sub>
         </m:sSub>
@@ -2215,13 +2157,7 @@
           <w:rPr>
             <w:rFonts w:ascii="Cambria Math" w:eastAsiaTheme="minorEastAsia" w:hAnsi="Cambria Math" w:cstheme="majorHAnsi"/>
           </w:rPr>
-          <m:t>-</m:t>
-        </m:r>
-        <m:r>
-          <w:rPr>
-            <w:rFonts w:ascii="Cambria Math" w:eastAsiaTheme="minorEastAsia" w:hAnsi="Cambria Math" w:cstheme="majorHAnsi"/>
-          </w:rPr>
-          <m:t>2</m:t>
+          <m:t>-2</m:t>
         </m:r>
         <m:r>
           <m:rPr>
@@ -2344,6 +2280,9 @@
           </m:sub>
         </m:sSub>
         <m:r>
+          <m:rPr>
+            <m:sty m:val="p"/>
+          </m:rPr>
           <w:rPr>
             <w:rFonts w:ascii="Cambria Math" w:eastAsiaTheme="minorEastAsia" w:hAnsi="Cambria Math" w:cstheme="majorHAnsi"/>
           </w:rPr>
@@ -2354,13 +2293,7 @@
         <w:rPr>
           <w:rFonts w:asciiTheme="majorHAnsi" w:eastAsiaTheme="minorEastAsia" w:hAnsiTheme="majorHAnsi" w:cstheme="majorHAnsi"/>
         </w:rPr>
-        <w:t xml:space="preserve"> as an IV </w:t>
-      </w:r>
-      <w:r>
-        <w:rPr>
-          <w:rFonts w:asciiTheme="majorHAnsi" w:eastAsiaTheme="minorEastAsia" w:hAnsiTheme="majorHAnsi" w:cstheme="majorHAnsi"/>
-        </w:rPr>
-        <w:t xml:space="preserve">to estimate the effect of </w:t>
+        <w:t xml:space="preserve"> as an IV to estimate the effect of </w:t>
       </w:r>
       <m:oMath>
         <m:sSub>
@@ -2549,19 +2482,7 @@
               <w:rPr>
                 <w:rFonts w:ascii="Cambria Math" w:eastAsiaTheme="minorEastAsia" w:hAnsi="Cambria Math" w:cstheme="majorHAnsi"/>
               </w:rPr>
-              <m:t>t</m:t>
-            </m:r>
-            <m:r>
-              <w:rPr>
-                <w:rFonts w:ascii="Cambria Math" w:eastAsiaTheme="minorEastAsia" w:hAnsi="Cambria Math" w:cstheme="majorHAnsi"/>
-              </w:rPr>
-              <m:t>+</m:t>
-            </m:r>
-            <m:r>
-              <w:rPr>
-                <w:rFonts w:ascii="Cambria Math" w:eastAsiaTheme="minorEastAsia" w:hAnsi="Cambria Math" w:cstheme="majorHAnsi"/>
-              </w:rPr>
-              <m:t>1</m:t>
+              <m:t>t+1</m:t>
             </m:r>
           </m:sub>
         </m:sSub>
@@ -3242,43 +3163,7 @@
         <w:rPr>
           <w:rFonts w:asciiTheme="majorHAnsi" w:eastAsiaTheme="minorEastAsia" w:hAnsiTheme="majorHAnsi" w:cstheme="majorHAnsi"/>
         </w:rPr>
-        <w:t xml:space="preserve">able to approximate activation dynamics of brain regions, our </w:t>
-      </w:r>
-      <w:r>
-        <w:rPr>
-          <w:rFonts w:asciiTheme="majorHAnsi" w:eastAsiaTheme="minorEastAsia" w:hAnsiTheme="majorHAnsi" w:cstheme="majorHAnsi"/>
-        </w:rPr>
-        <w:t xml:space="preserve">results </w:t>
-      </w:r>
-      <w:r>
-        <w:rPr>
-          <w:rFonts w:asciiTheme="majorHAnsi" w:eastAsiaTheme="minorEastAsia" w:hAnsiTheme="majorHAnsi" w:cstheme="majorHAnsi"/>
-        </w:rPr>
-        <w:t xml:space="preserve">suggest that </w:t>
-      </w:r>
-      <w:r>
-        <w:rPr>
-          <w:rFonts w:asciiTheme="majorHAnsi" w:eastAsiaTheme="minorEastAsia" w:hAnsiTheme="majorHAnsi" w:cstheme="majorHAnsi"/>
-        </w:rPr>
-        <w:t>IV</w:t>
-      </w:r>
-      <w:r>
-        <w:rPr>
-          <w:rFonts w:asciiTheme="majorHAnsi" w:eastAsiaTheme="minorEastAsia" w:hAnsiTheme="majorHAnsi" w:cstheme="majorHAnsi"/>
-        </w:rPr>
-        <w:t xml:space="preserve"> analysis of BOLD timeseries would be less accurate than lagged correlation</w:t>
-      </w:r>
-      <w:r>
-        <w:rPr>
-          <w:rFonts w:asciiTheme="majorHAnsi" w:eastAsiaTheme="minorEastAsia" w:hAnsiTheme="majorHAnsi" w:cstheme="majorHAnsi"/>
-        </w:rPr>
-        <w:t>.</w:t>
-      </w:r>
-      <w:r>
-        <w:rPr>
-          <w:rFonts w:asciiTheme="majorHAnsi" w:eastAsiaTheme="minorEastAsia" w:hAnsiTheme="majorHAnsi" w:cstheme="majorHAnsi"/>
-        </w:rPr>
-        <w:t xml:space="preserve"> </w:t>
+        <w:t xml:space="preserve">able to approximate activation dynamics of brain regions, our results suggest that IV analysis of BOLD timeseries would be less accurate than lagged correlation. </w:t>
       </w:r>
       <w:r>
         <w:rPr>
@@ -3507,77 +3392,21 @@
         <w:rPr>
           <w:rFonts w:ascii="Arial" w:hAnsi="Arial" w:cs="Arial"/>
         </w:rPr>
-        <w:t xml:space="preserve">Lepperød ME, </w:t>
-      </w:r>
-      <w:proofErr w:type="spellStart"/>
-      <w:r>
+        <w:t>Lepperød ME, Stöber T, Hafting T, Fyhn M, Kording KP (2018) Inferring causal connectivity from pairwise recordings and optogenetics. bioRxiv Available at: http://biorxiv.org/lookup/doi/10.1101/463760 [Accessed June 1, 2019].</w:t>
+      </w:r>
+    </w:p>
+    <w:p>
+      <w:pPr>
+        <w:pStyle w:val="Bibliography"/>
         <w:rPr>
           <w:rFonts w:ascii="Arial" w:hAnsi="Arial" w:cs="Arial"/>
         </w:rPr>
-        <w:t>Stöber</w:t>
-      </w:r>
-      <w:proofErr w:type="spellEnd"/>
+      </w:pPr>
       <w:r>
         <w:rPr>
           <w:rFonts w:ascii="Arial" w:hAnsi="Arial" w:cs="Arial"/>
         </w:rPr>
-        <w:t xml:space="preserve"> T, Hafting T, </w:t>
-      </w:r>
-      <w:proofErr w:type="spellStart"/>
-      <w:r>
-        <w:rPr>
-          <w:rFonts w:ascii="Arial" w:hAnsi="Arial" w:cs="Arial"/>
-        </w:rPr>
-        <w:t>Fyhn</w:t>
-      </w:r>
-      <w:proofErr w:type="spellEnd"/>
-      <w:r>
-        <w:rPr>
-          <w:rFonts w:ascii="Arial" w:hAnsi="Arial" w:cs="Arial"/>
-        </w:rPr>
-        <w:t xml:space="preserve"> M, Kording KP (2018) Inferring causal connectivity from pairwise recordings and optogenetics. </w:t>
-      </w:r>
-      <w:proofErr w:type="spellStart"/>
-      <w:r>
-        <w:rPr>
-          <w:rFonts w:ascii="Arial" w:hAnsi="Arial" w:cs="Arial"/>
-        </w:rPr>
-        <w:t>bioRxiv</w:t>
-      </w:r>
-      <w:proofErr w:type="spellEnd"/>
-      <w:r>
-        <w:rPr>
-          <w:rFonts w:ascii="Arial" w:hAnsi="Arial" w:cs="Arial"/>
-        </w:rPr>
-        <w:t xml:space="preserve"> Available at: http://biorxiv.org/lookup/doi/10.1101/463760 [Accessed June 1, 2019].</w:t>
-      </w:r>
-    </w:p>
-    <w:p>
-      <w:pPr>
-        <w:pStyle w:val="Bibliography"/>
-        <w:rPr>
-          <w:rFonts w:ascii="Arial" w:hAnsi="Arial" w:cs="Arial"/>
-        </w:rPr>
-      </w:pPr>
-      <w:r>
-        <w:rPr>
-          <w:rFonts w:ascii="Arial" w:hAnsi="Arial" w:cs="Arial"/>
-        </w:rPr>
-        <w:t xml:space="preserve">Li K, Guo L, </w:t>
-      </w:r>
-      <w:proofErr w:type="spellStart"/>
-      <w:r>
-        <w:rPr>
-          <w:rFonts w:ascii="Arial" w:hAnsi="Arial" w:cs="Arial"/>
-        </w:rPr>
-        <w:t>Nie</w:t>
-      </w:r>
-      <w:proofErr w:type="spellEnd"/>
-      <w:r>
-        <w:rPr>
-          <w:rFonts w:ascii="Arial" w:hAnsi="Arial" w:cs="Arial"/>
-        </w:rPr>
-        <w:t xml:space="preserve"> J, Li G, Liu T (2009) Review of methods for functional brain connectivity detection using fMRI. Computerized Medical Imaging and Graphics 33:131–139.</w:t>
+        <w:t>Li K, Guo L, Nie J, Li G, Liu T (2009) Review of methods for functional brain connectivity detection using fMRI. Computerized Medical Imaging and Graphics 33:131–139.</w:t>
       </w:r>
     </w:p>
     <w:p>
@@ -4314,6 +4143,7 @@
   <w:style w:type="character" w:default="1" w:styleId="DefaultParagraphFont">
     <w:name w:val="Default Paragraph Font"/>
     <w:uiPriority w:val="1"/>
+    <w:semiHidden/>
     <w:unhideWhenUsed/>
   </w:style>
   <w:style w:type="table" w:default="1" w:styleId="TableNormal">
@@ -4681,7 +4511,7 @@
 </file>
 
 <file path=customXml/itemProps1.xml><?xml version="1.0" encoding="utf-8"?>
-<ds:datastoreItem xmlns:ds="http://schemas.openxmlformats.org/officeDocument/2006/customXml" ds:itemID="{64BF4785-7D82-4F1C-A8CE-D3C3A3C914D3}">
+<ds:datastoreItem xmlns:ds="http://schemas.openxmlformats.org/officeDocument/2006/customXml" ds:itemID="{0843A437-8FF9-48E9-B2D1-2E8DB0E81A96}">
   <ds:schemaRefs>
     <ds:schemaRef ds:uri="http://schemas.openxmlformats.org/officeDocument/2006/bibliography"/>
   </ds:schemaRefs>

</xml_diff>